<commit_message>
Completed team contract on my side
</commit_message>
<xml_diff>
--- a/PIIIProject/Team Contract.docx
+++ b/PIIIProject/Team Contract.docx
@@ -36,18 +36,9 @@
     </w:p>
     <w:p>
       <w:pPr>
-        <w:rPr>
-          <w:sz w:val="32"/>
-          <w:szCs w:val="32"/>
-          <w:u w:val="single"/>
-        </w:rPr>
-      </w:pPr>
-      <w:r>
-        <w:rPr>
-          <w:sz w:val="32"/>
-          <w:szCs w:val="32"/>
-          <w:u w:val="single"/>
-        </w:rPr>
+        <w:pStyle w:val="Heading1"/>
+      </w:pPr>
+      <w:r>
         <w:t>Team Members (Name &amp; ID)</w:t>
       </w:r>
     </w:p>
@@ -252,18 +243,9 @@
     </w:p>
     <w:p>
       <w:pPr>
-        <w:rPr>
-          <w:sz w:val="32"/>
-          <w:szCs w:val="32"/>
-          <w:u w:val="single"/>
-        </w:rPr>
-      </w:pPr>
-      <w:r>
-        <w:rPr>
-          <w:sz w:val="32"/>
-          <w:szCs w:val="32"/>
-          <w:u w:val="single"/>
-        </w:rPr>
+        <w:pStyle w:val="Heading1"/>
+      </w:pPr>
+      <w:r>
         <w:t>Strength &amp; Weaknesses</w:t>
       </w:r>
     </w:p>
@@ -296,25 +278,43 @@
       </w:pPr>
       <w:r>
         <w:rPr>
-          <w:sz w:val="32"/>
-          <w:szCs w:val="32"/>
-        </w:rPr>
-        <w:t>Strengths: persistence, debugging skills, attention to detail</w:t>
-      </w:r>
-    </w:p>
-    <w:p>
-      <w:pPr>
-        <w:rPr>
-          <w:sz w:val="32"/>
-          <w:szCs w:val="32"/>
-        </w:rPr>
-      </w:pPr>
-      <w:r>
-        <w:rPr>
-          <w:sz w:val="32"/>
-          <w:szCs w:val="32"/>
-        </w:rPr>
-        <w:t>Weaknesses: Sometimes reluctant to trying new methods/ways of programming things.</w:t>
+          <w:i/>
+          <w:iCs/>
+          <w:sz w:val="32"/>
+          <w:szCs w:val="32"/>
+        </w:rPr>
+        <w:t>Strengths</w:t>
+      </w:r>
+      <w:r>
+        <w:rPr>
+          <w:sz w:val="32"/>
+          <w:szCs w:val="32"/>
+        </w:rPr>
+        <w:t>: persistence, debugging skills, attention to detail</w:t>
+      </w:r>
+    </w:p>
+    <w:p>
+      <w:pPr>
+        <w:rPr>
+          <w:sz w:val="32"/>
+          <w:szCs w:val="32"/>
+        </w:rPr>
+      </w:pPr>
+      <w:r>
+        <w:rPr>
+          <w:i/>
+          <w:iCs/>
+          <w:sz w:val="32"/>
+          <w:szCs w:val="32"/>
+        </w:rPr>
+        <w:t>Weaknesses</w:t>
+      </w:r>
+      <w:r>
+        <w:rPr>
+          <w:sz w:val="32"/>
+          <w:szCs w:val="32"/>
+        </w:rPr>
+        <w:t>: Sometimes reluctant to trying new methods/ways of programming things.</w:t>
       </w:r>
     </w:p>
     <w:p>
@@ -346,25 +346,149 @@
       </w:pPr>
       <w:r>
         <w:rPr>
-          <w:sz w:val="32"/>
-          <w:szCs w:val="32"/>
-        </w:rPr>
-        <w:t>Strengths:</w:t>
-      </w:r>
-    </w:p>
-    <w:p>
-      <w:pPr>
-        <w:rPr>
-          <w:sz w:val="32"/>
-          <w:szCs w:val="32"/>
-        </w:rPr>
-      </w:pPr>
-      <w:r>
-        <w:rPr>
-          <w:sz w:val="32"/>
-          <w:szCs w:val="32"/>
-        </w:rPr>
-        <w:t>Weaknesses:</w:t>
+          <w:i/>
+          <w:iCs/>
+          <w:sz w:val="32"/>
+          <w:szCs w:val="32"/>
+        </w:rPr>
+        <w:t>Strengths</w:t>
+      </w:r>
+      <w:r>
+        <w:rPr>
+          <w:sz w:val="32"/>
+          <w:szCs w:val="32"/>
+        </w:rPr>
+        <w:t>:</w:t>
+      </w:r>
+      <w:r>
+        <w:rPr>
+          <w:sz w:val="32"/>
+          <w:szCs w:val="32"/>
+        </w:rPr>
+        <w:t xml:space="preserve"> Debugging, creativity, organized and efficient code</w:t>
+      </w:r>
+    </w:p>
+    <w:p>
+      <w:pPr>
+        <w:rPr>
+          <w:sz w:val="32"/>
+          <w:szCs w:val="32"/>
+        </w:rPr>
+      </w:pPr>
+      <w:r>
+        <w:rPr>
+          <w:i/>
+          <w:iCs/>
+          <w:sz w:val="32"/>
+          <w:szCs w:val="32"/>
+        </w:rPr>
+        <w:t>Weaknesses</w:t>
+      </w:r>
+      <w:r>
+        <w:rPr>
+          <w:sz w:val="32"/>
+          <w:szCs w:val="32"/>
+        </w:rPr>
+        <w:t>:</w:t>
+      </w:r>
+      <w:r>
+        <w:rPr>
+          <w:sz w:val="32"/>
+          <w:szCs w:val="32"/>
+        </w:rPr>
+        <w:t xml:space="preserve"> Can get ahead of myself and start multiple sections without looking at the bigger picture.</w:t>
+      </w:r>
+    </w:p>
+    <w:p>
+      <w:pPr>
+        <w:rPr>
+          <w:sz w:val="32"/>
+          <w:szCs w:val="32"/>
+        </w:rPr>
+      </w:pPr>
+    </w:p>
+    <w:p>
+      <w:pPr>
+        <w:pStyle w:val="Heading1"/>
+      </w:pPr>
+      <w:r>
+        <w:t>Definition of “good enough”</w:t>
+      </w:r>
+    </w:p>
+    <w:p>
+      <w:pPr>
+        <w:rPr>
+          <w:sz w:val="32"/>
+          <w:szCs w:val="32"/>
+        </w:rPr>
+      </w:pPr>
+      <w:r>
+        <w:rPr>
+          <w:sz w:val="32"/>
+          <w:szCs w:val="32"/>
+        </w:rPr>
+        <w:t xml:space="preserve">An application that achieves its </w:t>
+      </w:r>
+      <w:r>
+        <w:rPr>
+          <w:sz w:val="32"/>
+          <w:szCs w:val="32"/>
+        </w:rPr>
+        <w:t xml:space="preserve">basic </w:t>
+      </w:r>
+      <w:r>
+        <w:rPr>
+          <w:sz w:val="32"/>
+          <w:szCs w:val="32"/>
+        </w:rPr>
+        <w:t>intended purpose with an aesthetic user interface and that handles errors in an elegant manner.</w:t>
+      </w:r>
+      <w:r>
+        <w:rPr>
+          <w:sz w:val="32"/>
+          <w:szCs w:val="32"/>
+        </w:rPr>
+        <w:t xml:space="preserve"> </w:t>
+      </w:r>
+    </w:p>
+    <w:p>
+      <w:pPr>
+        <w:rPr>
+          <w:sz w:val="32"/>
+          <w:szCs w:val="32"/>
+        </w:rPr>
+      </w:pPr>
+    </w:p>
+    <w:p>
+      <w:pPr>
+        <w:pStyle w:val="Heading1"/>
+      </w:pPr>
+      <w:r>
+        <w:t>Picked Topic</w:t>
+      </w:r>
+    </w:p>
+    <w:p>
+      <w:pPr>
+        <w:rPr>
+          <w:sz w:val="32"/>
+          <w:szCs w:val="32"/>
+        </w:rPr>
+      </w:pPr>
+      <w:r>
+        <w:rPr>
+          <w:sz w:val="32"/>
+          <w:szCs w:val="32"/>
+        </w:rPr>
+        <w:t>Quiz trivia game</w:t>
+      </w:r>
+    </w:p>
+    <w:p>
+      <w:pPr>
+        <w:pStyle w:val="Heading1"/>
+      </w:pPr>
+      <w:r>
+        <w:lastRenderedPageBreak/>
+        <w:t>Division of work</w:t>
       </w:r>
     </w:p>
     <w:p>
@@ -381,22 +505,7 @@
           <w:szCs w:val="32"/>
           <w:u w:val="single"/>
         </w:rPr>
-        <w:t>Definition of “good enough”</w:t>
-      </w:r>
-    </w:p>
-    <w:p>
-      <w:pPr>
-        <w:rPr>
-          <w:sz w:val="32"/>
-          <w:szCs w:val="32"/>
-        </w:rPr>
-      </w:pPr>
-      <w:r>
-        <w:rPr>
-          <w:sz w:val="32"/>
-          <w:szCs w:val="32"/>
-        </w:rPr>
-        <w:t>An application that achieves its intended purpose with an aesthetic user interface and that handles errors in an elegant manner.</w:t>
+        <w:t xml:space="preserve">How will each member contribute to the project? </w:t>
       </w:r>
     </w:p>
     <w:p>
@@ -407,38 +516,51 @@
           <w:u w:val="single"/>
         </w:rPr>
       </w:pPr>
-      <w:r>
+    </w:p>
+    <w:p>
+      <w:pPr>
         <w:rPr>
           <w:sz w:val="32"/>
           <w:szCs w:val="32"/>
           <w:u w:val="single"/>
         </w:rPr>
-        <w:t>Picked Topic</w:t>
-      </w:r>
-    </w:p>
-    <w:p>
-      <w:pPr>
-        <w:rPr>
-          <w:sz w:val="32"/>
-          <w:szCs w:val="32"/>
-        </w:rPr>
-      </w:pPr>
-    </w:p>
-    <w:p>
-      <w:pPr>
+      </w:pPr>
+      <w:r>
         <w:rPr>
           <w:sz w:val="32"/>
           <w:szCs w:val="32"/>
           <w:u w:val="single"/>
         </w:rPr>
-      </w:pPr>
+        <w:t>Member A:</w:t>
+      </w:r>
       <w:r>
         <w:rPr>
           <w:sz w:val="32"/>
           <w:szCs w:val="32"/>
           <w:u w:val="single"/>
         </w:rPr>
-        <w:t>Division of work</w:t>
+        <w:t xml:space="preserve"> </w:t>
+      </w:r>
+      <w:r>
+        <w:rPr>
+          <w:sz w:val="32"/>
+          <w:szCs w:val="32"/>
+        </w:rPr>
+        <w:t xml:space="preserve">Will </w:t>
+      </w:r>
+      <w:r>
+        <w:rPr>
+          <w:sz w:val="32"/>
+          <w:szCs w:val="32"/>
+        </w:rPr>
+        <w:t>contribute to</w:t>
+      </w:r>
+      <w:r>
+        <w:rPr>
+          <w:sz w:val="32"/>
+          <w:szCs w:val="32"/>
+        </w:rPr>
+        <w:t xml:space="preserve"> approximately half of each component</w:t>
       </w:r>
     </w:p>
     <w:p>
@@ -464,38 +586,165 @@
           <w:szCs w:val="32"/>
           <w:u w:val="single"/>
         </w:rPr>
+        <w:t>Member B:</w:t>
+      </w:r>
+      <w:r>
+        <w:rPr>
+          <w:sz w:val="32"/>
+          <w:szCs w:val="32"/>
+          <w:u w:val="single"/>
+        </w:rPr>
+        <w:t xml:space="preserve"> </w:t>
+      </w:r>
+      <w:r>
+        <w:rPr>
+          <w:sz w:val="32"/>
+          <w:szCs w:val="32"/>
+        </w:rPr>
+        <w:t xml:space="preserve">Will </w:t>
+      </w:r>
+      <w:r>
+        <w:rPr>
+          <w:sz w:val="32"/>
+          <w:szCs w:val="32"/>
+        </w:rPr>
+        <w:t>contribute to</w:t>
+      </w:r>
+      <w:r>
+        <w:rPr>
+          <w:sz w:val="32"/>
+          <w:szCs w:val="32"/>
+        </w:rPr>
+        <w:t xml:space="preserve"> approximately half of each component</w:t>
+      </w:r>
+    </w:p>
+    <w:p>
+      <w:pPr>
+        <w:rPr>
+          <w:i/>
+          <w:iCs/>
+          <w:sz w:val="32"/>
+          <w:szCs w:val="32"/>
+        </w:rPr>
+      </w:pPr>
+      <w:r>
+        <w:rPr>
+          <w:i/>
+          <w:iCs/>
+          <w:sz w:val="32"/>
+          <w:szCs w:val="32"/>
+        </w:rPr>
+        <w:t>** We both intend to actively contribute to each part of the project</w:t>
+      </w:r>
+    </w:p>
+    <w:p>
+      <w:pPr>
+        <w:rPr>
+          <w:i/>
+          <w:iCs/>
+          <w:sz w:val="32"/>
+          <w:szCs w:val="32"/>
+        </w:rPr>
+      </w:pPr>
+    </w:p>
+    <w:p>
+      <w:pPr>
+        <w:pStyle w:val="Heading1"/>
+      </w:pPr>
+      <w:r>
         <w:t>Frequency of communication</w:t>
       </w:r>
     </w:p>
     <w:p>
       <w:pPr>
         <w:rPr>
-          <w:sz w:val="32"/>
-          <w:szCs w:val="32"/>
-          <w:u w:val="single"/>
-        </w:rPr>
-      </w:pPr>
-    </w:p>
-    <w:p>
-      <w:pPr>
-        <w:rPr>
-          <w:sz w:val="32"/>
-          <w:szCs w:val="32"/>
-          <w:u w:val="single"/>
-        </w:rPr>
-      </w:pPr>
-      <w:r>
-        <w:rPr>
-          <w:sz w:val="32"/>
-          <w:szCs w:val="32"/>
-          <w:u w:val="single"/>
-        </w:rPr>
+          <w:i/>
+          <w:iCs/>
+          <w:sz w:val="32"/>
+          <w:szCs w:val="32"/>
+          <w:lang w:val="en-US"/>
+        </w:rPr>
+      </w:pPr>
+      <w:r>
+        <w:rPr>
+          <w:i/>
+          <w:iCs/>
+          <w:sz w:val="32"/>
+          <w:szCs w:val="32"/>
+          <w:lang w:val="en-US"/>
+        </w:rPr>
+        <w:t>How often will the team be in touch and what tools will be used to communicate?</w:t>
+      </w:r>
+    </w:p>
+    <w:p>
+      <w:pPr>
+        <w:rPr>
+          <w:sz w:val="32"/>
+          <w:szCs w:val="32"/>
+        </w:rPr>
+      </w:pPr>
+      <w:r>
+        <w:rPr>
+          <w:sz w:val="32"/>
+          <w:szCs w:val="32"/>
+        </w:rPr>
+        <w:t>Every few days, but closer to the due date, it will be more like every day. We have multiple ways of communicating and contacting one another</w:t>
+      </w:r>
+      <w:r>
+        <w:rPr>
+          <w:sz w:val="32"/>
+          <w:szCs w:val="32"/>
+        </w:rPr>
+        <w:t xml:space="preserve"> (Discord, IMessage, Instagram)</w:t>
+      </w:r>
+      <w:r>
+        <w:rPr>
+          <w:sz w:val="32"/>
+          <w:szCs w:val="32"/>
+        </w:rPr>
+        <w:t>.</w:t>
+      </w:r>
+    </w:p>
+    <w:p>
+      <w:pPr>
+        <w:rPr>
+          <w:sz w:val="32"/>
+          <w:szCs w:val="32"/>
+        </w:rPr>
+      </w:pPr>
+    </w:p>
+    <w:p>
+      <w:pPr>
+        <w:pStyle w:val="Heading1"/>
+      </w:pPr>
+      <w:r>
         <w:t>Receiving feedback</w:t>
       </w:r>
     </w:p>
     <w:p>
       <w:pPr>
         <w:rPr>
+          <w:i/>
+          <w:iCs/>
+          <w:sz w:val="32"/>
+          <w:szCs w:val="32"/>
+          <w:lang w:val="en-US"/>
+        </w:rPr>
+      </w:pPr>
+      <w:r>
+        <w:rPr>
+          <w:i/>
+          <w:iCs/>
+          <w:sz w:val="32"/>
+          <w:szCs w:val="32"/>
+          <w:lang w:val="en-US"/>
+        </w:rPr>
+        <w:t>Each member must provide a sample sentence for how they would like to receive constructive feedback from their peers.</w:t>
+      </w:r>
+    </w:p>
+    <w:p>
+      <w:pPr>
+        <w:rPr>
           <w:sz w:val="32"/>
           <w:szCs w:val="32"/>
         </w:rPr>
@@ -522,22 +771,57 @@
         </w:rPr>
         <w:t>Member B:</w:t>
       </w:r>
-    </w:p>
-    <w:p>
-      <w:pPr>
-        <w:rPr>
-          <w:sz w:val="32"/>
-          <w:szCs w:val="32"/>
-          <w:u w:val="single"/>
-        </w:rPr>
-      </w:pPr>
-      <w:r>
-        <w:rPr>
-          <w:sz w:val="32"/>
-          <w:szCs w:val="32"/>
-          <w:u w:val="single"/>
-        </w:rPr>
+      <w:r>
+        <w:rPr>
+          <w:sz w:val="32"/>
+          <w:szCs w:val="32"/>
+        </w:rPr>
+        <w:t xml:space="preserve"> I would like to receive constructive feedback via message or comments next to the code/sections that the other member has issues with.</w:t>
+      </w:r>
+    </w:p>
+    <w:p>
+      <w:pPr>
+        <w:pStyle w:val="Heading1"/>
+      </w:pPr>
+      <w:r>
+        <w:lastRenderedPageBreak/>
         <w:t>In case of conflict</w:t>
+      </w:r>
+    </w:p>
+    <w:p>
+      <w:pPr>
+        <w:rPr>
+          <w:i/>
+          <w:iCs/>
+          <w:sz w:val="32"/>
+          <w:szCs w:val="32"/>
+          <w:lang w:val="en-US"/>
+        </w:rPr>
+      </w:pPr>
+      <w:r>
+        <w:rPr>
+          <w:i/>
+          <w:iCs/>
+          <w:sz w:val="32"/>
+          <w:szCs w:val="32"/>
+          <w:lang w:val="en-US"/>
+        </w:rPr>
+        <w:t>If a team member fails to communicate as described in this contract or does not respond to constructive feedback, what measures should the other teammate take?</w:t>
+      </w:r>
+    </w:p>
+    <w:p>
+      <w:pPr>
+        <w:rPr>
+          <w:sz w:val="32"/>
+          <w:szCs w:val="32"/>
+        </w:rPr>
+      </w:pPr>
+      <w:r>
+        <w:rPr>
+          <w:sz w:val="32"/>
+          <w:szCs w:val="32"/>
+        </w:rPr>
+        <w:t>They can try reassigning the current task at hand and remind the other of the expectations described in this contract. They can organize a little meeting to communicate openly about any concerns they have. Worse comes to worse, they can involve a mediator or escalate the issue to Aref.</w:t>
       </w:r>
     </w:p>
     <w:sectPr>
@@ -1072,6 +1356,27 @@
     <w:name w:val="Normal"/>
     <w:qFormat/>
   </w:style>
+  <w:style w:type="paragraph" w:styleId="Heading1">
+    <w:name w:val="heading 1"/>
+    <w:basedOn w:val="Normal"/>
+    <w:next w:val="Normal"/>
+    <w:link w:val="Heading1Char"/>
+    <w:uiPriority w:val="9"/>
+    <w:qFormat/>
+    <w:rsid w:val="007F7222"/>
+    <w:pPr>
+      <w:keepNext/>
+      <w:keepLines/>
+      <w:spacing w:before="240" w:after="0"/>
+      <w:outlineLvl w:val="0"/>
+    </w:pPr>
+    <w:rPr>
+      <w:rFonts w:asciiTheme="majorHAnsi" w:eastAsiaTheme="majorEastAsia" w:hAnsiTheme="majorHAnsi" w:cstheme="majorBidi"/>
+      <w:color w:val="2F5496" w:themeColor="accent1" w:themeShade="BF"/>
+      <w:sz w:val="32"/>
+      <w:szCs w:val="32"/>
+    </w:rPr>
+  </w:style>
   <w:style w:type="character" w:default="1" w:styleId="DefaultParagraphFont">
     <w:name w:val="Default Paragraph Font"/>
     <w:uiPriority w:val="1"/>
@@ -1128,6 +1433,19 @@
       <w:ind w:left="720"/>
       <w:contextualSpacing/>
     </w:pPr>
+  </w:style>
+  <w:style w:type="character" w:customStyle="1" w:styleId="Heading1Char">
+    <w:name w:val="Heading 1 Char"/>
+    <w:basedOn w:val="DefaultParagraphFont"/>
+    <w:link w:val="Heading1"/>
+    <w:uiPriority w:val="9"/>
+    <w:rsid w:val="007F7222"/>
+    <w:rPr>
+      <w:rFonts w:asciiTheme="majorHAnsi" w:eastAsiaTheme="majorEastAsia" w:hAnsiTheme="majorHAnsi" w:cstheme="majorBidi"/>
+      <w:color w:val="2F5496" w:themeColor="accent1" w:themeShade="BF"/>
+      <w:sz w:val="32"/>
+      <w:szCs w:val="32"/>
+    </w:rPr>
   </w:style>
 </w:styles>
 </file>

</xml_diff>

<commit_message>
Completed the team contract
</commit_message>
<xml_diff>
--- a/PIIIProject/Team Contract.docx
+++ b/PIIIProject/Team Contract.docx
@@ -6,14 +6,14 @@
       <w:pPr>
         <w:jc w:val="center"/>
         <w:rPr>
-          <w:sz w:val="40"/>
-          <w:szCs w:val="40"/>
-        </w:rPr>
-      </w:pPr>
-      <w:r>
-        <w:rPr>
-          <w:sz w:val="40"/>
-          <w:szCs w:val="40"/>
+          <w:sz w:val="32"/>
+          <w:szCs w:val="32"/>
+        </w:rPr>
+      </w:pPr>
+      <w:r>
+        <w:rPr>
+          <w:sz w:val="32"/>
+          <w:szCs w:val="32"/>
         </w:rPr>
         <w:t>Team Contract</w:t>
       </w:r>
@@ -22,14 +22,14 @@
       <w:pPr>
         <w:jc w:val="center"/>
         <w:rPr>
-          <w:sz w:val="36"/>
-          <w:szCs w:val="36"/>
-        </w:rPr>
-      </w:pPr>
-      <w:r>
-        <w:rPr>
-          <w:sz w:val="36"/>
-          <w:szCs w:val="36"/>
+          <w:sz w:val="28"/>
+          <w:szCs w:val="28"/>
+        </w:rPr>
+      </w:pPr>
+      <w:r>
+        <w:rPr>
+          <w:sz w:val="28"/>
+          <w:szCs w:val="28"/>
         </w:rPr>
         <w:t>Appending A: Team Contract Template</w:t>
       </w:r>
@@ -37,8 +37,16 @@
     <w:p>
       <w:pPr>
         <w:pStyle w:val="Heading1"/>
-      </w:pPr>
-      <w:r>
+        <w:rPr>
+          <w:sz w:val="24"/>
+          <w:szCs w:val="24"/>
+        </w:rPr>
+      </w:pPr>
+      <w:r>
+        <w:rPr>
+          <w:sz w:val="24"/>
+          <w:szCs w:val="24"/>
+        </w:rPr>
         <w:t>Team Members (Name &amp; ID)</w:t>
       </w:r>
     </w:p>
@@ -61,8 +69,8 @@
           <w:p>
             <w:pPr>
               <w:rPr>
-                <w:sz w:val="32"/>
-                <w:szCs w:val="32"/>
+                <w:sz w:val="24"/>
+                <w:szCs w:val="24"/>
               </w:rPr>
             </w:pPr>
           </w:p>
@@ -74,14 +82,14 @@
           <w:p>
             <w:pPr>
               <w:rPr>
-                <w:sz w:val="32"/>
-                <w:szCs w:val="32"/>
+                <w:sz w:val="24"/>
+                <w:szCs w:val="24"/>
               </w:rPr>
             </w:pPr>
             <w:r>
               <w:rPr>
-                <w:sz w:val="32"/>
-                <w:szCs w:val="32"/>
+                <w:sz w:val="24"/>
+                <w:szCs w:val="24"/>
               </w:rPr>
               <w:t>Name</w:t>
             </w:r>
@@ -94,14 +102,14 @@
           <w:p>
             <w:pPr>
               <w:rPr>
-                <w:sz w:val="32"/>
-                <w:szCs w:val="32"/>
+                <w:sz w:val="24"/>
+                <w:szCs w:val="24"/>
               </w:rPr>
             </w:pPr>
             <w:r>
               <w:rPr>
-                <w:sz w:val="32"/>
-                <w:szCs w:val="32"/>
+                <w:sz w:val="24"/>
+                <w:szCs w:val="24"/>
               </w:rPr>
               <w:t>Student Id</w:t>
             </w:r>
@@ -116,14 +124,14 @@
           <w:p>
             <w:pPr>
               <w:rPr>
-                <w:sz w:val="32"/>
-                <w:szCs w:val="32"/>
+                <w:sz w:val="24"/>
+                <w:szCs w:val="24"/>
               </w:rPr>
             </w:pPr>
             <w:r>
               <w:rPr>
-                <w:sz w:val="32"/>
-                <w:szCs w:val="32"/>
+                <w:sz w:val="24"/>
+                <w:szCs w:val="24"/>
               </w:rPr>
               <w:t>Member A</w:t>
             </w:r>
@@ -136,14 +144,14 @@
           <w:p>
             <w:pPr>
               <w:rPr>
-                <w:sz w:val="32"/>
-                <w:szCs w:val="32"/>
+                <w:sz w:val="24"/>
+                <w:szCs w:val="24"/>
               </w:rPr>
             </w:pPr>
             <w:r>
               <w:rPr>
-                <w:sz w:val="32"/>
-                <w:szCs w:val="32"/>
+                <w:sz w:val="24"/>
+                <w:szCs w:val="24"/>
               </w:rPr>
               <w:t>Hana Louiza Moussaoui</w:t>
             </w:r>
@@ -156,14 +164,14 @@
           <w:p>
             <w:pPr>
               <w:rPr>
-                <w:sz w:val="32"/>
-                <w:szCs w:val="32"/>
+                <w:sz w:val="24"/>
+                <w:szCs w:val="24"/>
               </w:rPr>
             </w:pPr>
             <w:r>
               <w:rPr>
-                <w:sz w:val="32"/>
-                <w:szCs w:val="32"/>
+                <w:sz w:val="24"/>
+                <w:szCs w:val="24"/>
               </w:rPr>
               <w:t>2275881</w:t>
             </w:r>
@@ -178,14 +186,14 @@
           <w:p>
             <w:pPr>
               <w:rPr>
-                <w:sz w:val="32"/>
-                <w:szCs w:val="32"/>
+                <w:sz w:val="24"/>
+                <w:szCs w:val="24"/>
               </w:rPr>
             </w:pPr>
             <w:r>
               <w:rPr>
-                <w:sz w:val="32"/>
-                <w:szCs w:val="32"/>
+                <w:sz w:val="24"/>
+                <w:szCs w:val="24"/>
               </w:rPr>
               <w:t>Member B</w:t>
             </w:r>
@@ -198,14 +206,14 @@
           <w:p>
             <w:pPr>
               <w:rPr>
-                <w:sz w:val="32"/>
-                <w:szCs w:val="32"/>
+                <w:sz w:val="24"/>
+                <w:szCs w:val="24"/>
               </w:rPr>
             </w:pPr>
             <w:r>
               <w:rPr>
-                <w:sz w:val="32"/>
-                <w:szCs w:val="32"/>
+                <w:sz w:val="24"/>
+                <w:szCs w:val="24"/>
               </w:rPr>
               <w:t>Taryn Beaupre</w:t>
             </w:r>
@@ -218,14 +226,14 @@
           <w:p>
             <w:pPr>
               <w:rPr>
-                <w:sz w:val="32"/>
-                <w:szCs w:val="32"/>
+                <w:sz w:val="24"/>
+                <w:szCs w:val="24"/>
               </w:rPr>
             </w:pPr>
             <w:r>
               <w:rPr>
-                <w:sz w:val="32"/>
-                <w:szCs w:val="32"/>
+                <w:sz w:val="24"/>
+                <w:szCs w:val="24"/>
               </w:rPr>
               <w:t>2173710</w:t>
             </w:r>
@@ -236,16 +244,24 @@
     <w:p>
       <w:pPr>
         <w:rPr>
-          <w:sz w:val="32"/>
-          <w:szCs w:val="32"/>
+          <w:sz w:val="24"/>
+          <w:szCs w:val="24"/>
         </w:rPr>
       </w:pPr>
     </w:p>
     <w:p>
       <w:pPr>
         <w:pStyle w:val="Heading1"/>
-      </w:pPr>
-      <w:r>
+        <w:rPr>
+          <w:sz w:val="24"/>
+          <w:szCs w:val="24"/>
+        </w:rPr>
+      </w:pPr>
+      <w:r>
+        <w:rPr>
+          <w:sz w:val="24"/>
+          <w:szCs w:val="24"/>
+        </w:rPr>
         <w:t>Strength &amp; Weaknesses</w:t>
       </w:r>
     </w:p>
@@ -257,14 +273,14 @@
           <w:numId w:val="1"/>
         </w:numPr>
         <w:rPr>
-          <w:sz w:val="32"/>
-          <w:szCs w:val="32"/>
-        </w:rPr>
-      </w:pPr>
-      <w:r>
-        <w:rPr>
-          <w:sz w:val="32"/>
-          <w:szCs w:val="32"/>
+          <w:sz w:val="24"/>
+          <w:szCs w:val="24"/>
+        </w:rPr>
+      </w:pPr>
+      <w:r>
+        <w:rPr>
+          <w:sz w:val="24"/>
+          <w:szCs w:val="24"/>
         </w:rPr>
         <w:t>Member A:</w:t>
       </w:r>
@@ -272,23 +288,23 @@
     <w:p>
       <w:pPr>
         <w:rPr>
-          <w:sz w:val="32"/>
-          <w:szCs w:val="32"/>
+          <w:sz w:val="24"/>
+          <w:szCs w:val="24"/>
         </w:rPr>
       </w:pPr>
       <w:r>
         <w:rPr>
           <w:i/>
           <w:iCs/>
-          <w:sz w:val="32"/>
-          <w:szCs w:val="32"/>
+          <w:sz w:val="24"/>
+          <w:szCs w:val="24"/>
         </w:rPr>
         <w:t>Strengths</w:t>
       </w:r>
       <w:r>
         <w:rPr>
-          <w:sz w:val="32"/>
-          <w:szCs w:val="32"/>
+          <w:sz w:val="24"/>
+          <w:szCs w:val="24"/>
         </w:rPr>
         <w:t>: persistence, debugging skills, attention to detail</w:t>
       </w:r>
@@ -296,23 +312,23 @@
     <w:p>
       <w:pPr>
         <w:rPr>
-          <w:sz w:val="32"/>
-          <w:szCs w:val="32"/>
+          <w:sz w:val="24"/>
+          <w:szCs w:val="24"/>
         </w:rPr>
       </w:pPr>
       <w:r>
         <w:rPr>
           <w:i/>
           <w:iCs/>
-          <w:sz w:val="32"/>
-          <w:szCs w:val="32"/>
+          <w:sz w:val="24"/>
+          <w:szCs w:val="24"/>
         </w:rPr>
         <w:t>Weaknesses</w:t>
       </w:r>
       <w:r>
         <w:rPr>
-          <w:sz w:val="32"/>
-          <w:szCs w:val="32"/>
+          <w:sz w:val="24"/>
+          <w:szCs w:val="24"/>
         </w:rPr>
         <w:t>: Sometimes reluctant to trying new methods/ways of programming things.</w:t>
       </w:r>
@@ -325,14 +341,14 @@
           <w:numId w:val="1"/>
         </w:numPr>
         <w:rPr>
-          <w:sz w:val="32"/>
-          <w:szCs w:val="32"/>
-        </w:rPr>
-      </w:pPr>
-      <w:r>
-        <w:rPr>
-          <w:sz w:val="32"/>
-          <w:szCs w:val="32"/>
+          <w:sz w:val="24"/>
+          <w:szCs w:val="24"/>
+        </w:rPr>
+      </w:pPr>
+      <w:r>
+        <w:rPr>
+          <w:sz w:val="24"/>
+          <w:szCs w:val="24"/>
         </w:rPr>
         <w:t>Member B:</w:t>
       </w:r>
@@ -340,30 +356,30 @@
     <w:p>
       <w:pPr>
         <w:rPr>
-          <w:sz w:val="32"/>
-          <w:szCs w:val="32"/>
+          <w:sz w:val="24"/>
+          <w:szCs w:val="24"/>
         </w:rPr>
       </w:pPr>
       <w:r>
         <w:rPr>
           <w:i/>
           <w:iCs/>
-          <w:sz w:val="32"/>
-          <w:szCs w:val="32"/>
+          <w:sz w:val="24"/>
+          <w:szCs w:val="24"/>
         </w:rPr>
         <w:t>Strengths</w:t>
       </w:r>
       <w:r>
         <w:rPr>
-          <w:sz w:val="32"/>
-          <w:szCs w:val="32"/>
+          <w:sz w:val="24"/>
+          <w:szCs w:val="24"/>
         </w:rPr>
         <w:t>:</w:t>
       </w:r>
       <w:r>
         <w:rPr>
-          <w:sz w:val="32"/>
-          <w:szCs w:val="32"/>
+          <w:sz w:val="24"/>
+          <w:szCs w:val="24"/>
         </w:rPr>
         <w:t xml:space="preserve"> Debugging, creativity, organized and efficient code</w:t>
       </w:r>
@@ -371,30 +387,30 @@
     <w:p>
       <w:pPr>
         <w:rPr>
-          <w:sz w:val="32"/>
-          <w:szCs w:val="32"/>
+          <w:sz w:val="24"/>
+          <w:szCs w:val="24"/>
         </w:rPr>
       </w:pPr>
       <w:r>
         <w:rPr>
           <w:i/>
           <w:iCs/>
-          <w:sz w:val="32"/>
-          <w:szCs w:val="32"/>
+          <w:sz w:val="24"/>
+          <w:szCs w:val="24"/>
         </w:rPr>
         <w:t>Weaknesses</w:t>
       </w:r>
       <w:r>
         <w:rPr>
-          <w:sz w:val="32"/>
-          <w:szCs w:val="32"/>
+          <w:sz w:val="24"/>
+          <w:szCs w:val="24"/>
         </w:rPr>
         <w:t>:</w:t>
       </w:r>
       <w:r>
         <w:rPr>
-          <w:sz w:val="32"/>
-          <w:szCs w:val="32"/>
+          <w:sz w:val="24"/>
+          <w:szCs w:val="24"/>
         </w:rPr>
         <w:t xml:space="preserve"> Can get ahead of myself and start multiple sections without looking at the bigger picture.</w:t>
       </w:r>
@@ -402,51 +418,59 @@
     <w:p>
       <w:pPr>
         <w:rPr>
-          <w:sz w:val="32"/>
-          <w:szCs w:val="32"/>
+          <w:sz w:val="24"/>
+          <w:szCs w:val="24"/>
         </w:rPr>
       </w:pPr>
     </w:p>
     <w:p>
       <w:pPr>
         <w:pStyle w:val="Heading1"/>
-      </w:pPr>
-      <w:r>
+        <w:rPr>
+          <w:sz w:val="24"/>
+          <w:szCs w:val="24"/>
+        </w:rPr>
+      </w:pPr>
+      <w:r>
+        <w:rPr>
+          <w:sz w:val="24"/>
+          <w:szCs w:val="24"/>
+        </w:rPr>
         <w:t>Definition of “good enough”</w:t>
       </w:r>
     </w:p>
     <w:p>
       <w:pPr>
         <w:rPr>
-          <w:sz w:val="32"/>
-          <w:szCs w:val="32"/>
-        </w:rPr>
-      </w:pPr>
-      <w:r>
-        <w:rPr>
-          <w:sz w:val="32"/>
-          <w:szCs w:val="32"/>
+          <w:sz w:val="24"/>
+          <w:szCs w:val="24"/>
+        </w:rPr>
+      </w:pPr>
+      <w:r>
+        <w:rPr>
+          <w:sz w:val="24"/>
+          <w:szCs w:val="24"/>
         </w:rPr>
         <w:t xml:space="preserve">An application that achieves its </w:t>
       </w:r>
       <w:r>
         <w:rPr>
-          <w:sz w:val="32"/>
-          <w:szCs w:val="32"/>
+          <w:sz w:val="24"/>
+          <w:szCs w:val="24"/>
         </w:rPr>
         <w:t xml:space="preserve">basic </w:t>
       </w:r>
       <w:r>
         <w:rPr>
-          <w:sz w:val="32"/>
-          <w:szCs w:val="32"/>
+          <w:sz w:val="24"/>
+          <w:szCs w:val="24"/>
         </w:rPr>
         <w:t>intended purpose with an aesthetic user interface and that handles errors in an elegant manner.</w:t>
       </w:r>
       <w:r>
         <w:rPr>
-          <w:sz w:val="32"/>
-          <w:szCs w:val="32"/>
+          <w:sz w:val="24"/>
+          <w:szCs w:val="24"/>
         </w:rPr>
         <w:t xml:space="preserve"> </w:t>
       </w:r>
@@ -454,30 +478,75 @@
     <w:p>
       <w:pPr>
         <w:rPr>
-          <w:sz w:val="32"/>
-          <w:szCs w:val="32"/>
+          <w:sz w:val="24"/>
+          <w:szCs w:val="24"/>
         </w:rPr>
       </w:pPr>
     </w:p>
     <w:p>
       <w:pPr>
         <w:pStyle w:val="Heading1"/>
-      </w:pPr>
-      <w:r>
+        <w:rPr>
+          <w:sz w:val="24"/>
+          <w:szCs w:val="24"/>
+        </w:rPr>
+      </w:pPr>
+      <w:r>
+        <w:rPr>
+          <w:sz w:val="24"/>
+          <w:szCs w:val="24"/>
+        </w:rPr>
         <w:t>Picked Topic</w:t>
       </w:r>
     </w:p>
     <w:p>
       <w:pPr>
         <w:rPr>
-          <w:sz w:val="32"/>
-          <w:szCs w:val="32"/>
-        </w:rPr>
-      </w:pPr>
-      <w:r>
-        <w:rPr>
-          <w:sz w:val="32"/>
-          <w:szCs w:val="32"/>
+          <w:sz w:val="24"/>
+          <w:szCs w:val="24"/>
+        </w:rPr>
+      </w:pPr>
+      <w:r>
+        <w:rPr>
+          <w:sz w:val="24"/>
+          <w:szCs w:val="24"/>
+        </w:rPr>
+        <w:t>We want to create a virtual pet adoption center with one window displaying available pets where they can see detailed information about a selected pet, including their name, age, and adoption status. Another page will contain the adoption papers that the user can fill out, and then the pet will no longer be available to adopt on the main page</w:t>
+      </w:r>
+      <w:r>
+        <w:rPr>
+          <w:sz w:val="24"/>
+          <w:szCs w:val="24"/>
+        </w:rPr>
+        <w:t>.</w:t>
+      </w:r>
+    </w:p>
+    <w:p>
+      <w:pPr>
+        <w:rPr>
+          <w:sz w:val="24"/>
+          <w:szCs w:val="24"/>
+        </w:rPr>
+      </w:pPr>
+      <w:r>
+        <w:rPr>
+          <w:sz w:val="24"/>
+          <w:szCs w:val="24"/>
+        </w:rPr>
+        <w:t>Or (if first option not accepted)</w:t>
+      </w:r>
+    </w:p>
+    <w:p>
+      <w:pPr>
+        <w:rPr>
+          <w:sz w:val="24"/>
+          <w:szCs w:val="24"/>
+        </w:rPr>
+      </w:pPr>
+      <w:r>
+        <w:rPr>
+          <w:sz w:val="24"/>
+          <w:szCs w:val="24"/>
         </w:rPr>
         <w:t>Quiz trivia game</w:t>
       </w:r>
@@ -485,154 +554,136 @@
     <w:p>
       <w:pPr>
         <w:pStyle w:val="Heading1"/>
-      </w:pPr>
-      <w:r>
+        <w:rPr>
+          <w:sz w:val="24"/>
+          <w:szCs w:val="24"/>
+        </w:rPr>
+      </w:pPr>
+      <w:r>
+        <w:rPr>
+          <w:sz w:val="24"/>
+          <w:szCs w:val="24"/>
+        </w:rPr>
+        <w:t>Division of work</w:t>
+      </w:r>
+    </w:p>
+    <w:p>
+      <w:pPr>
+        <w:rPr>
+          <w:sz w:val="24"/>
+          <w:szCs w:val="24"/>
+          <w:u w:val="single"/>
+        </w:rPr>
+      </w:pPr>
+      <w:r>
+        <w:rPr>
+          <w:sz w:val="24"/>
+          <w:szCs w:val="24"/>
+          <w:u w:val="single"/>
+        </w:rPr>
+        <w:t xml:space="preserve">How will each member contribute to the project? </w:t>
+      </w:r>
+    </w:p>
+    <w:p>
+      <w:pPr>
+        <w:rPr>
+          <w:sz w:val="24"/>
+          <w:szCs w:val="24"/>
+          <w:u w:val="single"/>
+        </w:rPr>
+      </w:pPr>
+    </w:p>
+    <w:p>
+      <w:pPr>
+        <w:rPr>
+          <w:sz w:val="24"/>
+          <w:szCs w:val="24"/>
+          <w:u w:val="single"/>
+        </w:rPr>
+      </w:pPr>
+      <w:r>
+        <w:rPr>
+          <w:sz w:val="24"/>
+          <w:szCs w:val="24"/>
+          <w:u w:val="single"/>
+        </w:rPr>
         <w:lastRenderedPageBreak/>
-        <w:t>Division of work</w:t>
-      </w:r>
-    </w:p>
-    <w:p>
-      <w:pPr>
-        <w:rPr>
-          <w:sz w:val="32"/>
-          <w:szCs w:val="32"/>
+        <w:t xml:space="preserve">Member A: </w:t>
+      </w:r>
+      <w:r>
+        <w:rPr>
+          <w:sz w:val="24"/>
+          <w:szCs w:val="24"/>
+        </w:rPr>
+        <w:t xml:space="preserve">Will contribute to approximately half of each </w:t>
+      </w:r>
+      <w:proofErr w:type="gramStart"/>
+      <w:r>
+        <w:rPr>
+          <w:sz w:val="24"/>
+          <w:szCs w:val="24"/>
+        </w:rPr>
+        <w:t>component</w:t>
+      </w:r>
+      <w:proofErr w:type="gramEnd"/>
+    </w:p>
+    <w:p>
+      <w:pPr>
+        <w:rPr>
+          <w:sz w:val="24"/>
+          <w:szCs w:val="24"/>
           <w:u w:val="single"/>
         </w:rPr>
       </w:pPr>
-      <w:r>
-        <w:rPr>
-          <w:sz w:val="32"/>
-          <w:szCs w:val="32"/>
+    </w:p>
+    <w:p>
+      <w:pPr>
+        <w:rPr>
+          <w:sz w:val="24"/>
+          <w:szCs w:val="24"/>
           <w:u w:val="single"/>
         </w:rPr>
-        <w:t xml:space="preserve">How will each member contribute to the project? </w:t>
-      </w:r>
-    </w:p>
-    <w:p>
-      <w:pPr>
-        <w:rPr>
-          <w:sz w:val="32"/>
-          <w:szCs w:val="32"/>
+      </w:pPr>
+      <w:r>
+        <w:rPr>
+          <w:sz w:val="24"/>
+          <w:szCs w:val="24"/>
           <w:u w:val="single"/>
         </w:rPr>
-      </w:pPr>
-    </w:p>
-    <w:p>
-      <w:pPr>
-        <w:rPr>
-          <w:sz w:val="32"/>
-          <w:szCs w:val="32"/>
-          <w:u w:val="single"/>
-        </w:rPr>
-      </w:pPr>
-      <w:r>
-        <w:rPr>
-          <w:sz w:val="32"/>
-          <w:szCs w:val="32"/>
-          <w:u w:val="single"/>
-        </w:rPr>
-        <w:t>Member A:</w:t>
-      </w:r>
-      <w:r>
-        <w:rPr>
-          <w:sz w:val="32"/>
-          <w:szCs w:val="32"/>
-          <w:u w:val="single"/>
-        </w:rPr>
-        <w:t xml:space="preserve"> </w:t>
-      </w:r>
-      <w:r>
-        <w:rPr>
-          <w:sz w:val="32"/>
-          <w:szCs w:val="32"/>
-        </w:rPr>
-        <w:t xml:space="preserve">Will </w:t>
-      </w:r>
-      <w:r>
-        <w:rPr>
-          <w:sz w:val="32"/>
-          <w:szCs w:val="32"/>
-        </w:rPr>
-        <w:t>contribute to</w:t>
-      </w:r>
-      <w:r>
-        <w:rPr>
-          <w:sz w:val="32"/>
-          <w:szCs w:val="32"/>
-        </w:rPr>
-        <w:t xml:space="preserve"> approximately half of each component</w:t>
-      </w:r>
-    </w:p>
-    <w:p>
-      <w:pPr>
-        <w:rPr>
-          <w:sz w:val="32"/>
-          <w:szCs w:val="32"/>
-          <w:u w:val="single"/>
-        </w:rPr>
-      </w:pPr>
-    </w:p>
-    <w:p>
-      <w:pPr>
-        <w:rPr>
-          <w:sz w:val="32"/>
-          <w:szCs w:val="32"/>
-          <w:u w:val="single"/>
-        </w:rPr>
-      </w:pPr>
-      <w:r>
-        <w:rPr>
-          <w:sz w:val="32"/>
-          <w:szCs w:val="32"/>
-          <w:u w:val="single"/>
-        </w:rPr>
-        <w:t>Member B:</w:t>
-      </w:r>
-      <w:r>
-        <w:rPr>
-          <w:sz w:val="32"/>
-          <w:szCs w:val="32"/>
-          <w:u w:val="single"/>
-        </w:rPr>
-        <w:t xml:space="preserve"> </w:t>
-      </w:r>
-      <w:r>
-        <w:rPr>
-          <w:sz w:val="32"/>
-          <w:szCs w:val="32"/>
-        </w:rPr>
-        <w:t xml:space="preserve">Will </w:t>
-      </w:r>
-      <w:r>
-        <w:rPr>
-          <w:sz w:val="32"/>
-          <w:szCs w:val="32"/>
-        </w:rPr>
-        <w:t>contribute to</w:t>
-      </w:r>
-      <w:r>
-        <w:rPr>
-          <w:sz w:val="32"/>
-          <w:szCs w:val="32"/>
-        </w:rPr>
-        <w:t xml:space="preserve"> approximately half of each component</w:t>
-      </w:r>
+        <w:t xml:space="preserve">Member B: </w:t>
+      </w:r>
+      <w:r>
+        <w:rPr>
+          <w:sz w:val="24"/>
+          <w:szCs w:val="24"/>
+        </w:rPr>
+        <w:t xml:space="preserve">Will contribute to approximately half of each </w:t>
+      </w:r>
+      <w:proofErr w:type="gramStart"/>
+      <w:r>
+        <w:rPr>
+          <w:sz w:val="24"/>
+          <w:szCs w:val="24"/>
+        </w:rPr>
+        <w:t>component</w:t>
+      </w:r>
+      <w:proofErr w:type="gramEnd"/>
     </w:p>
     <w:p>
       <w:pPr>
         <w:rPr>
           <w:i/>
           <w:iCs/>
-          <w:sz w:val="32"/>
-          <w:szCs w:val="32"/>
+          <w:sz w:val="24"/>
+          <w:szCs w:val="24"/>
         </w:rPr>
       </w:pPr>
       <w:r>
         <w:rPr>
           <w:i/>
           <w:iCs/>
-          <w:sz w:val="32"/>
-          <w:szCs w:val="32"/>
+          <w:sz w:val="24"/>
+          <w:szCs w:val="24"/>
         </w:rPr>
         <w:t>** We both intend to actively contribute to each part of the project</w:t>
       </w:r>
@@ -642,16 +693,24 @@
         <w:rPr>
           <w:i/>
           <w:iCs/>
-          <w:sz w:val="32"/>
-          <w:szCs w:val="32"/>
+          <w:sz w:val="24"/>
+          <w:szCs w:val="24"/>
         </w:rPr>
       </w:pPr>
     </w:p>
     <w:p>
       <w:pPr>
         <w:pStyle w:val="Heading1"/>
-      </w:pPr>
-      <w:r>
+        <w:rPr>
+          <w:sz w:val="24"/>
+          <w:szCs w:val="24"/>
+        </w:rPr>
+      </w:pPr>
+      <w:r>
+        <w:rPr>
+          <w:sz w:val="24"/>
+          <w:szCs w:val="24"/>
+        </w:rPr>
         <w:t>Frequency of communication</w:t>
       </w:r>
     </w:p>
@@ -660,8 +719,8 @@
         <w:rPr>
           <w:i/>
           <w:iCs/>
-          <w:sz w:val="32"/>
-          <w:szCs w:val="32"/>
+          <w:sz w:val="24"/>
+          <w:szCs w:val="24"/>
           <w:lang w:val="en-US"/>
         </w:rPr>
       </w:pPr>
@@ -669,8 +728,8 @@
         <w:rPr>
           <w:i/>
           <w:iCs/>
-          <w:sz w:val="32"/>
-          <w:szCs w:val="32"/>
+          <w:sz w:val="24"/>
+          <w:szCs w:val="24"/>
           <w:lang w:val="en-US"/>
         </w:rPr>
         <w:t>How often will the team be in touch and what tools will be used to communicate?</w:t>
@@ -679,28 +738,28 @@
     <w:p>
       <w:pPr>
         <w:rPr>
-          <w:sz w:val="32"/>
-          <w:szCs w:val="32"/>
-        </w:rPr>
-      </w:pPr>
-      <w:r>
-        <w:rPr>
-          <w:sz w:val="32"/>
-          <w:szCs w:val="32"/>
+          <w:sz w:val="24"/>
+          <w:szCs w:val="24"/>
+        </w:rPr>
+      </w:pPr>
+      <w:r>
+        <w:rPr>
+          <w:sz w:val="24"/>
+          <w:szCs w:val="24"/>
         </w:rPr>
         <w:t>Every few days, but closer to the due date, it will be more like every day. We have multiple ways of communicating and contacting one another</w:t>
       </w:r>
       <w:r>
         <w:rPr>
-          <w:sz w:val="32"/>
-          <w:szCs w:val="32"/>
+          <w:sz w:val="24"/>
+          <w:szCs w:val="24"/>
         </w:rPr>
         <w:t xml:space="preserve"> (Discord, IMessage, Instagram)</w:t>
       </w:r>
       <w:r>
         <w:rPr>
-          <w:sz w:val="32"/>
-          <w:szCs w:val="32"/>
+          <w:sz w:val="24"/>
+          <w:szCs w:val="24"/>
         </w:rPr>
         <w:t>.</w:t>
       </w:r>
@@ -708,16 +767,24 @@
     <w:p>
       <w:pPr>
         <w:rPr>
-          <w:sz w:val="32"/>
-          <w:szCs w:val="32"/>
+          <w:sz w:val="24"/>
+          <w:szCs w:val="24"/>
         </w:rPr>
       </w:pPr>
     </w:p>
     <w:p>
       <w:pPr>
         <w:pStyle w:val="Heading1"/>
-      </w:pPr>
-      <w:r>
+        <w:rPr>
+          <w:sz w:val="24"/>
+          <w:szCs w:val="24"/>
+        </w:rPr>
+      </w:pPr>
+      <w:r>
+        <w:rPr>
+          <w:sz w:val="24"/>
+          <w:szCs w:val="24"/>
+        </w:rPr>
         <w:t>Receiving feedback</w:t>
       </w:r>
     </w:p>
@@ -726,8 +793,8 @@
         <w:rPr>
           <w:i/>
           <w:iCs/>
-          <w:sz w:val="32"/>
-          <w:szCs w:val="32"/>
+          <w:sz w:val="24"/>
+          <w:szCs w:val="24"/>
           <w:lang w:val="en-US"/>
         </w:rPr>
       </w:pPr>
@@ -735,8 +802,8 @@
         <w:rPr>
           <w:i/>
           <w:iCs/>
-          <w:sz w:val="32"/>
-          <w:szCs w:val="32"/>
+          <w:sz w:val="24"/>
+          <w:szCs w:val="24"/>
           <w:lang w:val="en-US"/>
         </w:rPr>
         <w:t>Each member must provide a sample sentence for how they would like to receive constructive feedback from their peers.</w:t>
@@ -745,36 +812,59 @@
     <w:p>
       <w:pPr>
         <w:rPr>
-          <w:sz w:val="32"/>
-          <w:szCs w:val="32"/>
-        </w:rPr>
-      </w:pPr>
-      <w:r>
-        <w:rPr>
-          <w:sz w:val="32"/>
-          <w:szCs w:val="32"/>
+          <w:sz w:val="24"/>
+          <w:szCs w:val="24"/>
+        </w:rPr>
+      </w:pPr>
+      <w:r>
+        <w:rPr>
+          <w:sz w:val="24"/>
+          <w:szCs w:val="24"/>
         </w:rPr>
         <w:t>Member A:</w:t>
       </w:r>
-    </w:p>
-    <w:p>
-      <w:pPr>
-        <w:rPr>
-          <w:sz w:val="32"/>
-          <w:szCs w:val="32"/>
-        </w:rPr>
-      </w:pPr>
-      <w:r>
-        <w:rPr>
-          <w:sz w:val="32"/>
-          <w:szCs w:val="32"/>
+      <w:r>
+        <w:rPr>
+          <w:sz w:val="24"/>
+          <w:szCs w:val="24"/>
+        </w:rPr>
+        <w:t xml:space="preserve"> “Hi, I would like to discuss *insert subject*, I think it could be improved in this way… </w:t>
+      </w:r>
+      <w:proofErr w:type="spellStart"/>
+      <w:r>
+        <w:rPr>
+          <w:sz w:val="24"/>
+          <w:szCs w:val="24"/>
+        </w:rPr>
+        <w:t>etc</w:t>
+      </w:r>
+      <w:proofErr w:type="spellEnd"/>
+      <w:r>
+        <w:rPr>
+          <w:sz w:val="24"/>
+          <w:szCs w:val="24"/>
+        </w:rPr>
+        <w:t>”</w:t>
+      </w:r>
+    </w:p>
+    <w:p>
+      <w:pPr>
+        <w:rPr>
+          <w:sz w:val="24"/>
+          <w:szCs w:val="24"/>
+        </w:rPr>
+      </w:pPr>
+      <w:r>
+        <w:rPr>
+          <w:sz w:val="24"/>
+          <w:szCs w:val="24"/>
         </w:rPr>
         <w:t>Member B:</w:t>
       </w:r>
       <w:r>
         <w:rPr>
-          <w:sz w:val="32"/>
-          <w:szCs w:val="32"/>
+          <w:sz w:val="24"/>
+          <w:szCs w:val="24"/>
         </w:rPr>
         <w:t xml:space="preserve"> I would like to receive constructive feedback via message or comments next to the code/sections that the other member has issues with.</w:t>
       </w:r>
@@ -782,9 +872,16 @@
     <w:p>
       <w:pPr>
         <w:pStyle w:val="Heading1"/>
-      </w:pPr>
-      <w:r>
-        <w:lastRenderedPageBreak/>
+        <w:rPr>
+          <w:sz w:val="24"/>
+          <w:szCs w:val="24"/>
+        </w:rPr>
+      </w:pPr>
+      <w:r>
+        <w:rPr>
+          <w:sz w:val="24"/>
+          <w:szCs w:val="24"/>
+        </w:rPr>
         <w:t>In case of conflict</w:t>
       </w:r>
     </w:p>
@@ -793,8 +890,8 @@
         <w:rPr>
           <w:i/>
           <w:iCs/>
-          <w:sz w:val="32"/>
-          <w:szCs w:val="32"/>
+          <w:sz w:val="24"/>
+          <w:szCs w:val="24"/>
           <w:lang w:val="en-US"/>
         </w:rPr>
       </w:pPr>
@@ -802,8 +899,8 @@
         <w:rPr>
           <w:i/>
           <w:iCs/>
-          <w:sz w:val="32"/>
-          <w:szCs w:val="32"/>
+          <w:sz w:val="24"/>
+          <w:szCs w:val="24"/>
           <w:lang w:val="en-US"/>
         </w:rPr>
         <w:t>If a team member fails to communicate as described in this contract or does not respond to constructive feedback, what measures should the other teammate take?</w:t>
@@ -812,14 +909,14 @@
     <w:p>
       <w:pPr>
         <w:rPr>
-          <w:sz w:val="32"/>
-          <w:szCs w:val="32"/>
-        </w:rPr>
-      </w:pPr>
-      <w:r>
-        <w:rPr>
-          <w:sz w:val="32"/>
-          <w:szCs w:val="32"/>
+          <w:sz w:val="24"/>
+          <w:szCs w:val="24"/>
+        </w:rPr>
+      </w:pPr>
+      <w:r>
+        <w:rPr>
+          <w:sz w:val="24"/>
+          <w:szCs w:val="24"/>
         </w:rPr>
         <w:t>They can try reassigning the current task at hand and remind the other of the expectations described in this contract. They can organize a little meeting to communicate openly about any concerns they have. Worse comes to worse, they can involve a mediator or escalate the issue to Aref.</w:t>
       </w:r>

</xml_diff>

<commit_message>
Altered response slightly in team contract, team contract finished pt2
</commit_message>
<xml_diff>
--- a/PIIIProject/Team Contract.docx
+++ b/PIIIProject/Team Contract.docx
@@ -511,14 +511,7 @@
           <w:sz w:val="24"/>
           <w:szCs w:val="24"/>
         </w:rPr>
-        <w:t>We want to create a virtual pet adoption center with one window displaying available pets where they can see detailed information about a selected pet, including their name, age, and adoption status. Another page will contain the adoption papers that the user can fill out, and then the pet will no longer be available to adopt on the main page</w:t>
-      </w:r>
-      <w:r>
-        <w:rPr>
-          <w:sz w:val="24"/>
-          <w:szCs w:val="24"/>
-        </w:rPr>
-        <w:t>.</w:t>
+        <w:t>We want to create a virtual pet adoption center with one window displaying available pets where they can see detailed information about a selected pet, including their name, age, and adoption status. Another page will contain the adoption papers that the user can fill out, and then the pet will no longer be available to adopt on the main page.</w:t>
       </w:r>
     </w:p>
     <w:p>
@@ -615,17 +608,8 @@
           <w:sz w:val="24"/>
           <w:szCs w:val="24"/>
         </w:rPr>
-        <w:t xml:space="preserve">Will contribute to approximately half of each </w:t>
-      </w:r>
-      <w:proofErr w:type="gramStart"/>
-      <w:r>
-        <w:rPr>
-          <w:sz w:val="24"/>
-          <w:szCs w:val="24"/>
-        </w:rPr>
-        <w:t>component</w:t>
-      </w:r>
-      <w:proofErr w:type="gramEnd"/>
+        <w:t>Will contribute to approximately half of each component</w:t>
+      </w:r>
     </w:p>
     <w:p>
       <w:pPr>
@@ -657,17 +641,8 @@
           <w:sz w:val="24"/>
           <w:szCs w:val="24"/>
         </w:rPr>
-        <w:t xml:space="preserve">Will contribute to approximately half of each </w:t>
-      </w:r>
-      <w:proofErr w:type="gramStart"/>
-      <w:r>
-        <w:rPr>
-          <w:sz w:val="24"/>
-          <w:szCs w:val="24"/>
-        </w:rPr>
-        <w:t>component</w:t>
-      </w:r>
-      <w:proofErr w:type="gramEnd"/>
+        <w:t>Will contribute to approximately half of each component</w:t>
+      </w:r>
     </w:p>
     <w:p>
       <w:pPr>
@@ -828,23 +803,7 @@
           <w:sz w:val="24"/>
           <w:szCs w:val="24"/>
         </w:rPr>
-        <w:t xml:space="preserve"> “Hi, I would like to discuss *insert subject*, I think it could be improved in this way… </w:t>
-      </w:r>
-      <w:proofErr w:type="spellStart"/>
-      <w:r>
-        <w:rPr>
-          <w:sz w:val="24"/>
-          <w:szCs w:val="24"/>
-        </w:rPr>
-        <w:t>etc</w:t>
-      </w:r>
-      <w:proofErr w:type="spellEnd"/>
-      <w:r>
-        <w:rPr>
-          <w:sz w:val="24"/>
-          <w:szCs w:val="24"/>
-        </w:rPr>
-        <w:t>”</w:t>
+        <w:t xml:space="preserve"> “Hi, I would like to discuss *insert subject*, I think it could be improved in this way… etc”</w:t>
       </w:r>
     </w:p>
     <w:p>
@@ -866,7 +825,14 @@
           <w:sz w:val="24"/>
           <w:szCs w:val="24"/>
         </w:rPr>
-        <w:t xml:space="preserve"> I would like to receive constructive feedback via message or comments next to the code/sections that the other member has issues with.</w:t>
+        <w:t xml:space="preserve"> </w:t>
+      </w:r>
+      <w:r>
+        <w:rPr>
+          <w:sz w:val="24"/>
+          <w:szCs w:val="24"/>
+        </w:rPr>
+        <w:t>“Hey I would like to propose an alternative method to do *insert subject*, what do you think of doing it this way instead? *insert new method* I think this part just needs to be improved to do this, etc”</w:t>
       </w:r>
     </w:p>
     <w:p>

</xml_diff>